<commit_message>
Inclusao histórias de usuario
</commit_message>
<xml_diff>
--- a/Testes Manuais Funcionais.docx
+++ b/Testes Manuais Funcionais.docx
@@ -79,9 +79,38 @@
         <w:t>Uma vez acessado o site da Atlassian, foram criados dois projeto, um do tipo TI na Confluence, chamado MyDIOProject</w:t>
       </w:r>
       <w:r>
-        <w:t xml:space="preserve"> (</w:t>
+        <w:t xml:space="preserve"> </w:t>
+      </w:r>
+      <w:r>
+        <w:t>(</w:t>
       </w:r>
       <w:hyperlink r:id="rId9" w:history="1">
+        <w:r>
+          <w:rPr>
+            <w:rStyle w:val="Hyperlink"/>
+          </w:rPr>
+          <w:t>https://viniciusbenevides.atlassian.net/wiki/spaces/IS/overview</w:t>
+        </w:r>
+      </w:hyperlink>
+      <w:r>
+        <w:t>)</w:t>
+      </w:r>
+      <w:r>
+        <w:t xml:space="preserve">, e outro no Jira </w:t>
+      </w:r>
+      <w:r>
+        <w:t xml:space="preserve">do tipo Scrum, chamado </w:t>
+      </w:r>
+      <w:r>
+        <w:t>SwagLabs Shopping</w:t>
+      </w:r>
+      <w:r>
+        <w:t xml:space="preserve"> </w:t>
+      </w:r>
+      <w:r>
+        <w:t>(</w:t>
+      </w:r>
+      <w:hyperlink r:id="rId10" w:history="1">
         <w:r>
           <w:rPr>
             <w:rStyle w:val="Hyperlink"/>
@@ -90,34 +119,14 @@
         </w:r>
       </w:hyperlink>
       <w:r>
-        <w:t>)</w:t>
-      </w:r>
-      <w:r>
-        <w:t xml:space="preserve">, e outro no Jira </w:t>
-      </w:r>
-      <w:r>
-        <w:t xml:space="preserve">do tipo Scrum, chamado </w:t>
-      </w:r>
-      <w:r>
-        <w:t>SwagLabs Shopping</w:t>
-      </w:r>
-      <w:r>
-        <w:t xml:space="preserve"> (</w:t>
-      </w:r>
-      <w:hyperlink r:id="rId10" w:history="1">
-        <w:r>
-          <w:rPr>
-            <w:rStyle w:val="Hyperlink"/>
-          </w:rPr>
-          <w:t>https://viniciusbenevides.atlassian.net/wiki/spaces/IS/overview</w:t>
-        </w:r>
-      </w:hyperlink>
-      <w:r>
         <w:t>).</w:t>
       </w:r>
     </w:p>
     <w:p>
       <w:r>
+        <w:rPr>
+          <w:noProof/>
+        </w:rPr>
         <w:drawing>
           <wp:inline distT="0" distB="0" distL="0" distR="0" wp14:anchorId="2E0532D2" wp14:editId="56675BF3">
             <wp:extent cx="5400040" cy="2595880"/>
@@ -157,6 +166,9 @@
     </w:p>
     <w:p>
       <w:r>
+        <w:rPr>
+          <w:noProof/>
+        </w:rPr>
         <w:lastRenderedPageBreak/>
         <w:drawing>
           <wp:inline distT="0" distB="0" distL="0" distR="0" wp14:anchorId="0E48A078" wp14:editId="13F371BD">
@@ -202,6 +214,9 @@
     </w:p>
     <w:p>
       <w:r>
+        <w:rPr>
+          <w:noProof/>
+        </w:rPr>
         <w:drawing>
           <wp:inline distT="0" distB="0" distL="0" distR="0" wp14:anchorId="11BD559F" wp14:editId="278A6CE3">
             <wp:extent cx="2248214" cy="3115110"/>
@@ -362,6 +377,9 @@
     <w:p/>
     <w:p>
       <w:r>
+        <w:rPr>
+          <w:noProof/>
+        </w:rPr>
         <w:drawing>
           <wp:inline distT="0" distB="0" distL="0" distR="0" wp14:anchorId="39B94054" wp14:editId="64B77858">
             <wp:extent cx="5400040" cy="2269490"/>
@@ -402,6 +420,9 @@
     <w:p/>
     <w:p>
       <w:r>
+        <w:rPr>
+          <w:noProof/>
+        </w:rPr>
         <w:drawing>
           <wp:inline distT="0" distB="0" distL="0" distR="0" wp14:anchorId="36EE609F" wp14:editId="33041915">
             <wp:extent cx="5400040" cy="2449195"/>
@@ -466,6 +487,9 @@
     </w:p>
     <w:p>
       <w:r>
+        <w:rPr>
+          <w:noProof/>
+        </w:rPr>
         <w:drawing>
           <wp:inline distT="0" distB="0" distL="0" distR="0" wp14:anchorId="3678021C" wp14:editId="44D5D2D7">
             <wp:extent cx="5400040" cy="2073275"/>
@@ -512,6 +536,199 @@
         <w:t>User Stories</w:t>
       </w:r>
     </w:p>
+    <w:p>
+      <w:r>
+        <w:t>Como a metodologia ágil envolve colaboração, o desenvolvimento das histórias de usuário deve estar alinhado entre os membros da equipe, refinando-o mediante desenvolvimento.</w:t>
+      </w:r>
+    </w:p>
+    <w:p>
+      <w:r>
+        <w:t>As histórias de usuário são abordagens que estruturam requerimentos a partir da visão de usuário. Para definir uma user story, é preciso saber quem é o usuário, o que é desejado e qual a motivação. Não são definidos requisitos técnicos, e sim um norteador de como a funcionalidade deverá ser.</w:t>
+      </w:r>
+    </w:p>
+    <w:p>
+      <w:r>
+        <w:t>Baseia-se no princípio 3C:</w:t>
+      </w:r>
+    </w:p>
+    <w:p>
+      <w:pPr>
+        <w:pStyle w:val="PargrafodaLista"/>
+        <w:numPr>
+          <w:ilvl w:val="0"/>
+          <w:numId w:val="2"/>
+        </w:numPr>
+      </w:pPr>
+      <w:r>
+        <w:t xml:space="preserve">Cartão: interessado escreve em um cartão o que eles precisam de forma direta, </w:t>
+      </w:r>
+    </w:p>
+    <w:p>
+      <w:pPr>
+        <w:pStyle w:val="PargrafodaLista"/>
+        <w:numPr>
+          <w:ilvl w:val="0"/>
+          <w:numId w:val="2"/>
+        </w:numPr>
+      </w:pPr>
+      <w:r>
+        <w:t>Conversa: obter detalhes a partir do feedback,</w:t>
+      </w:r>
+    </w:p>
+    <w:p>
+      <w:pPr>
+        <w:pStyle w:val="PargrafodaLista"/>
+        <w:numPr>
+          <w:ilvl w:val="0"/>
+          <w:numId w:val="2"/>
+        </w:numPr>
+      </w:pPr>
+      <w:r>
+        <w:t>Confirmação: efetivamente confirmar o que o cliente deseja e os critérios de aceite.</w:t>
+      </w:r>
+    </w:p>
+    <w:p>
+      <w:r>
+        <w:t>Para compreensão, é interessante o uso de diagramas, fluxogramas, mindmaps, protótipos, etc., a fim de refinar com o cliente.</w:t>
+      </w:r>
+    </w:p>
+    <w:p>
+      <w:r>
+        <w:t>A história deve seguir a sigla INVEST: Independentm Negotiable, Valuable, Estimable, Small, Testable.</w:t>
+      </w:r>
+    </w:p>
+    <w:p>
+      <w:r>
+        <w:t>Os critérios de aceite são as confirmações dos requisitos, que podem ser como checklist ou com a linguagem Guerkin (Given, Then e When). Essas histórias devem estar focadas no usuário. A comunicação é essencial.</w:t>
+      </w:r>
+    </w:p>
+    <w:p>
+      <w:pPr>
+        <w:pStyle w:val="Ttulo3"/>
+      </w:pPr>
+      <w:r>
+        <w:t>Exemplo de US:</w:t>
+      </w:r>
+    </w:p>
+    <w:p>
+      <w:pPr>
+        <w:pStyle w:val="PargrafodaLista"/>
+        <w:numPr>
+          <w:ilvl w:val="0"/>
+          <w:numId w:val="3"/>
+        </w:numPr>
+      </w:pPr>
+      <w:r>
+        <w:t>Entrega de Valor: Objetivo da Funcionalidade</w:t>
+      </w:r>
+      <w:r>
+        <w:t xml:space="preserve"> do ponto de vista de negócio</w:t>
+      </w:r>
+    </w:p>
+    <w:p>
+      <w:pPr>
+        <w:pStyle w:val="PargrafodaLista"/>
+        <w:numPr>
+          <w:ilvl w:val="0"/>
+          <w:numId w:val="3"/>
+        </w:numPr>
+      </w:pPr>
+      <w:r>
+        <w:lastRenderedPageBreak/>
+        <w:t>Narrativa do usuário</w:t>
+      </w:r>
+      <w:r>
+        <w:t>: Visão por parte do usuário</w:t>
+      </w:r>
+    </w:p>
+    <w:p>
+      <w:pPr>
+        <w:pStyle w:val="PargrafodaLista"/>
+        <w:numPr>
+          <w:ilvl w:val="0"/>
+          <w:numId w:val="3"/>
+        </w:numPr>
+      </w:pPr>
+      <w:r>
+        <w:t>Requisitos técnicos</w:t>
+      </w:r>
+    </w:p>
+    <w:p>
+      <w:pPr>
+        <w:pStyle w:val="PargrafodaLista"/>
+        <w:numPr>
+          <w:ilvl w:val="1"/>
+          <w:numId w:val="3"/>
+        </w:numPr>
+      </w:pPr>
+      <w:r>
+        <w:t>Atores</w:t>
+      </w:r>
+    </w:p>
+    <w:p>
+      <w:pPr>
+        <w:pStyle w:val="PargrafodaLista"/>
+        <w:numPr>
+          <w:ilvl w:val="1"/>
+          <w:numId w:val="3"/>
+        </w:numPr>
+      </w:pPr>
+      <w:r>
+        <w:t>Interfaces/fluxos</w:t>
+      </w:r>
+    </w:p>
+    <w:p>
+      <w:pPr>
+        <w:pStyle w:val="PargrafodaLista"/>
+        <w:numPr>
+          <w:ilvl w:val="1"/>
+          <w:numId w:val="3"/>
+        </w:numPr>
+      </w:pPr>
+      <w:r>
+        <w:t>Dados</w:t>
+      </w:r>
+    </w:p>
+    <w:p>
+      <w:pPr>
+        <w:pStyle w:val="PargrafodaLista"/>
+        <w:numPr>
+          <w:ilvl w:val="1"/>
+          <w:numId w:val="3"/>
+        </w:numPr>
+      </w:pPr>
+      <w:r>
+        <w:t>Regras de negócio</w:t>
+      </w:r>
+    </w:p>
+    <w:p>
+      <w:pPr>
+        <w:pStyle w:val="PargrafodaLista"/>
+        <w:numPr>
+          <w:ilvl w:val="1"/>
+          <w:numId w:val="3"/>
+        </w:numPr>
+      </w:pPr>
+      <w:r>
+        <w:t>Ambiente</w:t>
+      </w:r>
+    </w:p>
+    <w:p>
+      <w:pPr>
+        <w:pStyle w:val="PargrafodaLista"/>
+        <w:numPr>
+          <w:ilvl w:val="1"/>
+          <w:numId w:val="3"/>
+        </w:numPr>
+      </w:pPr>
+      <w:r>
+        <w:t>Critérios de aceite</w:t>
+      </w:r>
+    </w:p>
+    <w:p/>
+    <w:p/>
+    <w:p/>
+    <w:p/>
     <w:p/>
     <w:p>
       <w:pPr>
@@ -614,6 +831,291 @@
 <file path=word/numbering.xml><?xml version="1.0" encoding="utf-8"?>
 <w:numbering xmlns:wpc="http://schemas.microsoft.com/office/word/2010/wordprocessingCanvas" xmlns:cx="http://schemas.microsoft.com/office/drawing/2014/chartex" xmlns:cx1="http://schemas.microsoft.com/office/drawing/2015/9/8/chartex" xmlns:cx2="http://schemas.microsoft.com/office/drawing/2015/10/21/chartex" xmlns:cx3="http://schemas.microsoft.com/office/drawing/2016/5/9/chartex" xmlns:cx4="http://schemas.microsoft.com/office/drawing/2016/5/10/chartex" xmlns:cx5="http://schemas.microsoft.com/office/drawing/2016/5/11/chartex" xmlns:cx6="http://schemas.microsoft.com/office/drawing/2016/5/12/chartex" xmlns:cx7="http://schemas.microsoft.com/office/drawing/2016/5/13/chartex" xmlns:cx8="http://schemas.microsoft.com/office/drawing/2016/5/14/chartex" xmlns:mc="http://schemas.openxmlformats.org/markup-compatibility/2006" xmlns:aink="http://schemas.microsoft.com/office/drawing/2016/ink" xmlns:am3d="http://schemas.microsoft.com/office/drawing/2017/model3d" xmlns:o="urn:schemas-microsoft-com:office:office" xmlns:oel="http://schemas.microsoft.com/office/2019/extlst" xmlns:r="http://schemas.openxmlformats.org/officeDocument/2006/relationships" xmlns:m="http://schemas.openxmlformats.org/officeDocument/2006/math" xmlns:v="urn:schemas-microsoft-com:vml" xmlns:wp14="http://schemas.microsoft.com/office/word/2010/wordprocessingDrawing" xmlns:wp="http://schemas.openxmlformats.org/drawingml/2006/wordprocessingDrawing" xmlns:w10="urn:schemas-microsoft-com:office:word" xmlns:w="http://schemas.openxmlformats.org/wordprocessingml/2006/main" xmlns:w14="http://schemas.microsoft.com/office/word/2010/wordml" xmlns:w15="http://schemas.microsoft.com/office/word/2012/wordml" xmlns:w16cex="http://schemas.microsoft.com/office/word/2018/wordml/cex" xmlns:w16cid="http://schemas.microsoft.com/office/word/2016/wordml/cid" xmlns:w16="http://schemas.microsoft.com/office/word/2018/wordml" xmlns:w16sdtdh="http://schemas.microsoft.com/office/word/2020/wordml/sdtdatahash" xmlns:w16se="http://schemas.microsoft.com/office/word/2015/wordml/symex" xmlns:wpg="http://schemas.microsoft.com/office/word/2010/wordprocessingGroup" xmlns:wpi="http://schemas.microsoft.com/office/word/2010/wordprocessingInk" xmlns:wne="http://schemas.microsoft.com/office/word/2006/wordml" xmlns:wps="http://schemas.microsoft.com/office/word/2010/wordprocessingShape" mc:Ignorable="w14 w15 w16se w16cid w16 w16cex w16sdtdh wp14">
   <w:abstractNum w:abstractNumId="0" w15:restartNumberingAfterBreak="0">
+    <w:nsid w:val="4CCC7E55"/>
+    <w:multiLevelType w:val="hybridMultilevel"/>
+    <w:tmpl w:val="BF3E295C"/>
+    <w:lvl w:ilvl="0" w:tplc="0416000F">
+      <w:start w:val="1"/>
+      <w:numFmt w:val="decimal"/>
+      <w:lvlText w:val="%1."/>
+      <w:lvlJc w:val="left"/>
+      <w:pPr>
+        <w:ind w:left="720" w:hanging="360"/>
+      </w:pPr>
+    </w:lvl>
+    <w:lvl w:ilvl="1" w:tplc="04160019">
+      <w:start w:val="1"/>
+      <w:numFmt w:val="lowerLetter"/>
+      <w:lvlText w:val="%2."/>
+      <w:lvlJc w:val="left"/>
+      <w:pPr>
+        <w:ind w:left="1440" w:hanging="360"/>
+      </w:pPr>
+    </w:lvl>
+    <w:lvl w:ilvl="2" w:tplc="0416001B" w:tentative="1">
+      <w:start w:val="1"/>
+      <w:numFmt w:val="lowerRoman"/>
+      <w:lvlText w:val="%3."/>
+      <w:lvlJc w:val="right"/>
+      <w:pPr>
+        <w:ind w:left="2160" w:hanging="180"/>
+      </w:pPr>
+    </w:lvl>
+    <w:lvl w:ilvl="3" w:tplc="0416000F" w:tentative="1">
+      <w:start w:val="1"/>
+      <w:numFmt w:val="decimal"/>
+      <w:lvlText w:val="%4."/>
+      <w:lvlJc w:val="left"/>
+      <w:pPr>
+        <w:ind w:left="2880" w:hanging="360"/>
+      </w:pPr>
+    </w:lvl>
+    <w:lvl w:ilvl="4" w:tplc="04160019" w:tentative="1">
+      <w:start w:val="1"/>
+      <w:numFmt w:val="lowerLetter"/>
+      <w:lvlText w:val="%5."/>
+      <w:lvlJc w:val="left"/>
+      <w:pPr>
+        <w:ind w:left="3600" w:hanging="360"/>
+      </w:pPr>
+    </w:lvl>
+    <w:lvl w:ilvl="5" w:tplc="0416001B" w:tentative="1">
+      <w:start w:val="1"/>
+      <w:numFmt w:val="lowerRoman"/>
+      <w:lvlText w:val="%6."/>
+      <w:lvlJc w:val="right"/>
+      <w:pPr>
+        <w:ind w:left="4320" w:hanging="180"/>
+      </w:pPr>
+    </w:lvl>
+    <w:lvl w:ilvl="6" w:tplc="0416000F" w:tentative="1">
+      <w:start w:val="1"/>
+      <w:numFmt w:val="decimal"/>
+      <w:lvlText w:val="%7."/>
+      <w:lvlJc w:val="left"/>
+      <w:pPr>
+        <w:ind w:left="5040" w:hanging="360"/>
+      </w:pPr>
+    </w:lvl>
+    <w:lvl w:ilvl="7" w:tplc="04160019" w:tentative="1">
+      <w:start w:val="1"/>
+      <w:numFmt w:val="lowerLetter"/>
+      <w:lvlText w:val="%8."/>
+      <w:lvlJc w:val="left"/>
+      <w:pPr>
+        <w:ind w:left="5760" w:hanging="360"/>
+      </w:pPr>
+    </w:lvl>
+    <w:lvl w:ilvl="8" w:tplc="0416001B" w:tentative="1">
+      <w:start w:val="1"/>
+      <w:numFmt w:val="lowerRoman"/>
+      <w:lvlText w:val="%9."/>
+      <w:lvlJc w:val="right"/>
+      <w:pPr>
+        <w:ind w:left="6480" w:hanging="180"/>
+      </w:pPr>
+    </w:lvl>
+  </w:abstractNum>
+  <w:abstractNum w:abstractNumId="1" w15:restartNumberingAfterBreak="0">
+    <w:nsid w:val="58811913"/>
+    <w:multiLevelType w:val="hybridMultilevel"/>
+    <w:tmpl w:val="8D4039B0"/>
+    <w:lvl w:ilvl="0" w:tplc="0416000F">
+      <w:start w:val="1"/>
+      <w:numFmt w:val="decimal"/>
+      <w:lvlText w:val="%1."/>
+      <w:lvlJc w:val="left"/>
+      <w:pPr>
+        <w:ind w:left="720" w:hanging="360"/>
+      </w:pPr>
+    </w:lvl>
+    <w:lvl w:ilvl="1" w:tplc="04160019">
+      <w:start w:val="1"/>
+      <w:numFmt w:val="lowerLetter"/>
+      <w:lvlText w:val="%2."/>
+      <w:lvlJc w:val="left"/>
+      <w:pPr>
+        <w:ind w:left="1440" w:hanging="360"/>
+      </w:pPr>
+    </w:lvl>
+    <w:lvl w:ilvl="2" w:tplc="0416001B" w:tentative="1">
+      <w:start w:val="1"/>
+      <w:numFmt w:val="lowerRoman"/>
+      <w:lvlText w:val="%3."/>
+      <w:lvlJc w:val="right"/>
+      <w:pPr>
+        <w:ind w:left="2160" w:hanging="180"/>
+      </w:pPr>
+    </w:lvl>
+    <w:lvl w:ilvl="3" w:tplc="0416000F" w:tentative="1">
+      <w:start w:val="1"/>
+      <w:numFmt w:val="decimal"/>
+      <w:lvlText w:val="%4."/>
+      <w:lvlJc w:val="left"/>
+      <w:pPr>
+        <w:ind w:left="2880" w:hanging="360"/>
+      </w:pPr>
+    </w:lvl>
+    <w:lvl w:ilvl="4" w:tplc="04160019" w:tentative="1">
+      <w:start w:val="1"/>
+      <w:numFmt w:val="lowerLetter"/>
+      <w:lvlText w:val="%5."/>
+      <w:lvlJc w:val="left"/>
+      <w:pPr>
+        <w:ind w:left="3600" w:hanging="360"/>
+      </w:pPr>
+    </w:lvl>
+    <w:lvl w:ilvl="5" w:tplc="0416001B" w:tentative="1">
+      <w:start w:val="1"/>
+      <w:numFmt w:val="lowerRoman"/>
+      <w:lvlText w:val="%6."/>
+      <w:lvlJc w:val="right"/>
+      <w:pPr>
+        <w:ind w:left="4320" w:hanging="180"/>
+      </w:pPr>
+    </w:lvl>
+    <w:lvl w:ilvl="6" w:tplc="0416000F" w:tentative="1">
+      <w:start w:val="1"/>
+      <w:numFmt w:val="decimal"/>
+      <w:lvlText w:val="%7."/>
+      <w:lvlJc w:val="left"/>
+      <w:pPr>
+        <w:ind w:left="5040" w:hanging="360"/>
+      </w:pPr>
+    </w:lvl>
+    <w:lvl w:ilvl="7" w:tplc="04160019" w:tentative="1">
+      <w:start w:val="1"/>
+      <w:numFmt w:val="lowerLetter"/>
+      <w:lvlText w:val="%8."/>
+      <w:lvlJc w:val="left"/>
+      <w:pPr>
+        <w:ind w:left="5760" w:hanging="360"/>
+      </w:pPr>
+    </w:lvl>
+    <w:lvl w:ilvl="8" w:tplc="0416001B" w:tentative="1">
+      <w:start w:val="1"/>
+      <w:numFmt w:val="lowerRoman"/>
+      <w:lvlText w:val="%9."/>
+      <w:lvlJc w:val="right"/>
+      <w:pPr>
+        <w:ind w:left="6480" w:hanging="180"/>
+      </w:pPr>
+    </w:lvl>
+  </w:abstractNum>
+  <w:abstractNum w:abstractNumId="2" w15:restartNumberingAfterBreak="0">
+    <w:nsid w:val="5E507945"/>
+    <w:multiLevelType w:val="hybridMultilevel"/>
+    <w:tmpl w:val="197625E4"/>
+    <w:lvl w:ilvl="0" w:tplc="04160001">
+      <w:start w:val="1"/>
+      <w:numFmt w:val="bullet"/>
+      <w:lvlText w:val=""/>
+      <w:lvlJc w:val="left"/>
+      <w:pPr>
+        <w:ind w:left="720" w:hanging="360"/>
+      </w:pPr>
+      <w:rPr>
+        <w:rFonts w:ascii="Symbol" w:hAnsi="Symbol" w:hint="default"/>
+      </w:rPr>
+    </w:lvl>
+    <w:lvl w:ilvl="1" w:tplc="04160003" w:tentative="1">
+      <w:start w:val="1"/>
+      <w:numFmt w:val="bullet"/>
+      <w:lvlText w:val="o"/>
+      <w:lvlJc w:val="left"/>
+      <w:pPr>
+        <w:ind w:left="1440" w:hanging="360"/>
+      </w:pPr>
+      <w:rPr>
+        <w:rFonts w:ascii="Courier New" w:hAnsi="Courier New" w:cs="Courier New" w:hint="default"/>
+      </w:rPr>
+    </w:lvl>
+    <w:lvl w:ilvl="2" w:tplc="04160005" w:tentative="1">
+      <w:start w:val="1"/>
+      <w:numFmt w:val="bullet"/>
+      <w:lvlText w:val=""/>
+      <w:lvlJc w:val="left"/>
+      <w:pPr>
+        <w:ind w:left="2160" w:hanging="360"/>
+      </w:pPr>
+      <w:rPr>
+        <w:rFonts w:ascii="Wingdings" w:hAnsi="Wingdings" w:hint="default"/>
+      </w:rPr>
+    </w:lvl>
+    <w:lvl w:ilvl="3" w:tplc="04160001" w:tentative="1">
+      <w:start w:val="1"/>
+      <w:numFmt w:val="bullet"/>
+      <w:lvlText w:val=""/>
+      <w:lvlJc w:val="left"/>
+      <w:pPr>
+        <w:ind w:left="2880" w:hanging="360"/>
+      </w:pPr>
+      <w:rPr>
+        <w:rFonts w:ascii="Symbol" w:hAnsi="Symbol" w:hint="default"/>
+      </w:rPr>
+    </w:lvl>
+    <w:lvl w:ilvl="4" w:tplc="04160003" w:tentative="1">
+      <w:start w:val="1"/>
+      <w:numFmt w:val="bullet"/>
+      <w:lvlText w:val="o"/>
+      <w:lvlJc w:val="left"/>
+      <w:pPr>
+        <w:ind w:left="3600" w:hanging="360"/>
+      </w:pPr>
+      <w:rPr>
+        <w:rFonts w:ascii="Courier New" w:hAnsi="Courier New" w:cs="Courier New" w:hint="default"/>
+      </w:rPr>
+    </w:lvl>
+    <w:lvl w:ilvl="5" w:tplc="04160005" w:tentative="1">
+      <w:start w:val="1"/>
+      <w:numFmt w:val="bullet"/>
+      <w:lvlText w:val=""/>
+      <w:lvlJc w:val="left"/>
+      <w:pPr>
+        <w:ind w:left="4320" w:hanging="360"/>
+      </w:pPr>
+      <w:rPr>
+        <w:rFonts w:ascii="Wingdings" w:hAnsi="Wingdings" w:hint="default"/>
+      </w:rPr>
+    </w:lvl>
+    <w:lvl w:ilvl="6" w:tplc="04160001" w:tentative="1">
+      <w:start w:val="1"/>
+      <w:numFmt w:val="bullet"/>
+      <w:lvlText w:val=""/>
+      <w:lvlJc w:val="left"/>
+      <w:pPr>
+        <w:ind w:left="5040" w:hanging="360"/>
+      </w:pPr>
+      <w:rPr>
+        <w:rFonts w:ascii="Symbol" w:hAnsi="Symbol" w:hint="default"/>
+      </w:rPr>
+    </w:lvl>
+    <w:lvl w:ilvl="7" w:tplc="04160003" w:tentative="1">
+      <w:start w:val="1"/>
+      <w:numFmt w:val="bullet"/>
+      <w:lvlText w:val="o"/>
+      <w:lvlJc w:val="left"/>
+      <w:pPr>
+        <w:ind w:left="5760" w:hanging="360"/>
+      </w:pPr>
+      <w:rPr>
+        <w:rFonts w:ascii="Courier New" w:hAnsi="Courier New" w:cs="Courier New" w:hint="default"/>
+      </w:rPr>
+    </w:lvl>
+    <w:lvl w:ilvl="8" w:tplc="04160005" w:tentative="1">
+      <w:start w:val="1"/>
+      <w:numFmt w:val="bullet"/>
+      <w:lvlText w:val=""/>
+      <w:lvlJc w:val="left"/>
+      <w:pPr>
+        <w:ind w:left="6480" w:hanging="360"/>
+      </w:pPr>
+      <w:rPr>
+        <w:rFonts w:ascii="Wingdings" w:hAnsi="Wingdings" w:hint="default"/>
+      </w:rPr>
+    </w:lvl>
+  </w:abstractNum>
+  <w:abstractNum w:abstractNumId="3" w15:restartNumberingAfterBreak="0">
     <w:nsid w:val="792B3953"/>
     <w:multiLevelType w:val="hybridMultilevel"/>
     <w:tmpl w:val="BE80DAAE"/>
@@ -727,6 +1229,15 @@
     </w:lvl>
   </w:abstractNum>
   <w:num w:numId="1" w16cid:durableId="713114117">
+    <w:abstractNumId w:val="3"/>
+  </w:num>
+  <w:num w:numId="2" w16cid:durableId="1825587306">
+    <w:abstractNumId w:val="2"/>
+  </w:num>
+  <w:num w:numId="3" w16cid:durableId="1859468150">
+    <w:abstractNumId w:val="1"/>
+  </w:num>
+  <w:num w:numId="4" w16cid:durableId="1745954810">
     <w:abstractNumId w:val="0"/>
   </w:num>
 </w:numbering>
@@ -1342,6 +1853,18 @@
     <w:uiPriority w:val="99"/>
     <w:rsid w:val="00440FC0"/>
   </w:style>
+  <w:style w:type="character" w:styleId="HiperlinkVisitado">
+    <w:name w:val="FollowedHyperlink"/>
+    <w:basedOn w:val="Fontepargpadro"/>
+    <w:uiPriority w:val="99"/>
+    <w:semiHidden/>
+    <w:unhideWhenUsed/>
+    <w:rsid w:val="006E7A67"/>
+    <w:rPr>
+      <w:color w:val="954F72" w:themeColor="followedHyperlink"/>
+      <w:u w:val="single"/>
+    </w:rPr>
+  </w:style>
 </w:styles>
 </file>
 

</xml_diff>